<commit_message>
day 3 api integration and migration
</commit_message>
<xml_diff>
--- a/Day 3 api integration and data migration.docx
+++ b/Day 3 api integration and data migration.docx
@@ -56,64 +56,76 @@
           <w:sz w:val="28"/>
           <w:szCs w:val="28"/>
         </w:rPr>
-        <w:t>API integration process</w:t>
-      </w:r>
-      <w:r>
+        <w:t>Understand the Provided API:</w:t>
+      </w:r>
+    </w:p>
+    <w:p>
+      <w:r>
+        <w:t xml:space="preserve">The given </w:t>
+      </w:r>
+      <w:proofErr w:type="spellStart"/>
+      <w:r>
+        <w:t>api</w:t>
+      </w:r>
+      <w:proofErr w:type="spellEnd"/>
+      <w:r>
+        <w:t xml:space="preserve"> for template 2 is: </w:t>
+      </w:r>
+      <w:hyperlink r:id="rId5" w:history="1">
+        <w:r>
+          <w:rPr>
+            <w:rStyle w:val="Hyperlink"/>
+          </w:rPr>
+          <w:t>https://hackathon-apis.vercel.app/api/products</w:t>
+        </w:r>
+      </w:hyperlink>
+    </w:p>
+    <w:p>
+      <w:r>
+        <w:t xml:space="preserve">I test the </w:t>
+      </w:r>
+      <w:proofErr w:type="spellStart"/>
+      <w:r>
+        <w:t>api</w:t>
+      </w:r>
+      <w:proofErr w:type="spellEnd"/>
+      <w:r>
+        <w:t xml:space="preserve"> through thunderstorm extension </w:t>
+      </w:r>
+    </w:p>
+    <w:p>
+      <w:pPr>
         <w:rPr>
           <w:b/>
           <w:bCs/>
           <w:sz w:val="28"/>
           <w:szCs w:val="28"/>
         </w:rPr>
-        <w:t>:</w:t>
-      </w:r>
-    </w:p>
-    <w:p>
-      <w:r>
-        <w:t xml:space="preserve">Here, I use the given </w:t>
-      </w:r>
-      <w:proofErr w:type="spellStart"/>
-      <w:r>
-        <w:t>api</w:t>
-      </w:r>
-      <w:proofErr w:type="spellEnd"/>
-      <w:r>
-        <w:t xml:space="preserve"> of template 2 with the process of importing from writing script file in scripts folder: scripts&gt;</w:t>
-      </w:r>
-      <w:proofErr w:type="spellStart"/>
-      <w:r>
-        <w:t>importData.mjs</w:t>
-      </w:r>
-      <w:proofErr w:type="spellEnd"/>
-      <w:r>
-        <w:t xml:space="preserve"> (</w:t>
-      </w:r>
-      <w:proofErr w:type="spellStart"/>
-      <w:r>
-        <w:t>i</w:t>
-      </w:r>
-      <w:proofErr w:type="spellEnd"/>
-      <w:r>
-        <w:t xml:space="preserve"> convert typescript given file to </w:t>
-      </w:r>
-      <w:proofErr w:type="spellStart"/>
-      <w:r>
-        <w:t>mjs</w:t>
-      </w:r>
-      <w:proofErr w:type="spellEnd"/>
-      <w:r>
-        <w:t xml:space="preserve"> format).</w:t>
-      </w:r>
-    </w:p>
-    <w:p>
-      <w:pPr>
+      </w:pPr>
+      <w:r>
         <w:rPr>
           <w:b/>
           <w:bCs/>
           <w:sz w:val="28"/>
           <w:szCs w:val="28"/>
         </w:rPr>
-      </w:pPr>
+        <w:t>Identified given end points:</w:t>
+      </w:r>
+    </w:p>
+    <w:p>
+      <w:r>
+        <w:t>o Product listings (</w:t>
+      </w:r>
+      <w:proofErr w:type="spellStart"/>
+      <w:r>
+        <w:t>i.e</w:t>
+      </w:r>
+      <w:proofErr w:type="spellEnd"/>
+      <w:r>
+        <w:t xml:space="preserve">, /products) </w:t>
+      </w:r>
+    </w:p>
+    <w:p>
       <w:r>
         <w:rPr>
           <w:b/>
@@ -121,209 +133,57 @@
           <w:sz w:val="28"/>
           <w:szCs w:val="28"/>
         </w:rPr>
-        <w:t>Adjustments made to schemas</w:t>
-      </w:r>
-      <w:r>
+        <w:t>Validate and Adjust Your Schema:</w:t>
+      </w:r>
+      <w:r>
+        <w:t xml:space="preserve"> </w:t>
+      </w:r>
+    </w:p>
+    <w:p>
+      <w:r>
+        <w:sym w:font="Symbol" w:char="F0B7"/>
+      </w:r>
+      <w:r>
+        <w:t xml:space="preserve"> Compare your existing Sanity CMS schema (created on Day 2) with the API data structure. </w:t>
+      </w:r>
+    </w:p>
+    <w:p>
+      <w:r>
+        <w:sym w:font="Symbol" w:char="F0B7"/>
+      </w:r>
+      <w:r>
+        <w:t xml:space="preserve"> Adjust field names, types, and relationships to ensure compatibility</w:t>
+      </w:r>
+      <w:r>
+        <w:t xml:space="preserve"> and remove extra fields like </w:t>
+      </w:r>
+      <w:proofErr w:type="spellStart"/>
+      <w:r>
+        <w:t>discountpercentage</w:t>
+      </w:r>
+      <w:proofErr w:type="spellEnd"/>
+      <w:r>
+        <w:t xml:space="preserve"> and replace id with slug.</w:t>
+      </w:r>
+    </w:p>
+    <w:p>
+      <w:pPr>
         <w:rPr>
           <w:b/>
           <w:bCs/>
           <w:sz w:val="28"/>
           <w:szCs w:val="28"/>
         </w:rPr>
-        <w:t>:</w:t>
-      </w:r>
-    </w:p>
-    <w:p>
-      <w:r>
-        <w:t>I am using the given schemas, where I make changes in slug field:</w:t>
-      </w:r>
-    </w:p>
-    <w:p>
-      <w:r>
-        <w:t xml:space="preserve">  </w:t>
-      </w:r>
-      <w:proofErr w:type="spellStart"/>
-      <w:proofErr w:type="gramStart"/>
-      <w:r>
-        <w:t>defineField</w:t>
-      </w:r>
-      <w:proofErr w:type="spellEnd"/>
-      <w:r>
-        <w:t>(</w:t>
-      </w:r>
-      <w:proofErr w:type="gramEnd"/>
-      <w:r>
-        <w:t>{</w:t>
-      </w:r>
-    </w:p>
-    <w:p>
-      <w:r>
-        <w:t>          name: "slug",</w:t>
-      </w:r>
-    </w:p>
-    <w:p>
-      <w:r>
-        <w:t>          title: "Slug",</w:t>
-      </w:r>
-    </w:p>
-    <w:p>
-      <w:r>
-        <w:t>          type: "slug",</w:t>
-      </w:r>
-    </w:p>
-    <w:p>
-      <w:r>
-        <w:t>          options: {</w:t>
-      </w:r>
-    </w:p>
-    <w:p>
-      <w:r>
-        <w:t>            source: "name", // Replace 'name' with the field you want to use as the source for slug generation</w:t>
-      </w:r>
-    </w:p>
-    <w:p>
-      <w:r>
-        <w:t xml:space="preserve">            </w:t>
-      </w:r>
-      <w:proofErr w:type="spellStart"/>
-      <w:r>
-        <w:t>maxLength</w:t>
-      </w:r>
-      <w:proofErr w:type="spellEnd"/>
-      <w:r>
-        <w:t>: 200, // Optional: Limit the length of the generated slug</w:t>
-      </w:r>
-    </w:p>
-    <w:p>
-      <w:r>
-        <w:t xml:space="preserve">            </w:t>
-      </w:r>
-      <w:proofErr w:type="spellStart"/>
-      <w:r>
-        <w:t>slugify</w:t>
-      </w:r>
-      <w:proofErr w:type="spellEnd"/>
-      <w:r>
-        <w:t xml:space="preserve">: (input) =&gt; </w:t>
-      </w:r>
-    </w:p>
-    <w:p>
-      <w:r>
-        <w:t>              input</w:t>
-      </w:r>
-    </w:p>
-    <w:p>
-      <w:r>
-        <w:t xml:space="preserve">                </w:t>
-      </w:r>
-      <w:proofErr w:type="gramStart"/>
-      <w:r>
-        <w:t>.</w:t>
-      </w:r>
-      <w:proofErr w:type="spellStart"/>
-      <w:r>
-        <w:t>toLowerCase</w:t>
-      </w:r>
-      <w:proofErr w:type="spellEnd"/>
-      <w:proofErr w:type="gramEnd"/>
-      <w:r>
-        <w:t>()</w:t>
-      </w:r>
-    </w:p>
-    <w:p>
-      <w:r>
-        <w:t xml:space="preserve">                </w:t>
-      </w:r>
-      <w:proofErr w:type="gramStart"/>
-      <w:r>
-        <w:t>.replace</w:t>
-      </w:r>
-      <w:proofErr w:type="gramEnd"/>
-      <w:r>
-        <w:t>(/\s+/g, '-') // Replace spaces with dashes</w:t>
-      </w:r>
-    </w:p>
-    <w:p>
-      <w:r>
-        <w:t xml:space="preserve">                </w:t>
-      </w:r>
-      <w:proofErr w:type="gramStart"/>
-      <w:r>
-        <w:t>.replace</w:t>
-      </w:r>
-      <w:proofErr w:type="gramEnd"/>
-      <w:r>
-        <w:t>(/[^a-z0-9-]/g, ''), // Remove special characters</w:t>
-      </w:r>
-    </w:p>
-    <w:p>
-      <w:r>
-        <w:t>          },</w:t>
-      </w:r>
-    </w:p>
-    <w:p>
-      <w:r>
-        <w:t xml:space="preserve">          validation: (rule) =&gt; </w:t>
-      </w:r>
-      <w:proofErr w:type="spellStart"/>
-      <w:proofErr w:type="gramStart"/>
-      <w:r>
-        <w:t>rule.required</w:t>
-      </w:r>
-      <w:proofErr w:type="spellEnd"/>
-      <w:proofErr w:type="gramEnd"/>
-      <w:r>
-        <w:t>(),</w:t>
-      </w:r>
-    </w:p>
-    <w:p>
-      <w:r>
-        <w:t>        }),</w:t>
-      </w:r>
-    </w:p>
-    <w:p>
-      <w:r>
-        <w:t>And make it able to generate slug from name field.</w:t>
-      </w:r>
-    </w:p>
-    <w:p>
-      <w:r>
-        <w:t xml:space="preserve">I also add another field of </w:t>
-      </w:r>
-      <w:proofErr w:type="spellStart"/>
-      <w:r>
-        <w:t>price_</w:t>
-      </w:r>
-      <w:proofErr w:type="gramStart"/>
-      <w:r>
-        <w:t>id</w:t>
-      </w:r>
-      <w:proofErr w:type="spellEnd"/>
-      <w:r>
-        <w:t xml:space="preserve"> ,</w:t>
-      </w:r>
-      <w:proofErr w:type="gramEnd"/>
-      <w:r>
-        <w:t xml:space="preserve"> because I am using stripe for payment, stripe give us </w:t>
-      </w:r>
-      <w:proofErr w:type="spellStart"/>
-      <w:r>
-        <w:t>price_id</w:t>
-      </w:r>
-      <w:proofErr w:type="spellEnd"/>
-      <w:r>
-        <w:t xml:space="preserve"> for developers, so we work on it to get price from our data.</w:t>
-      </w:r>
-    </w:p>
-    <w:p>
-      <w:pPr>
+      </w:pPr>
+      <w:r>
         <w:rPr>
           <w:b/>
           <w:bCs/>
           <w:sz w:val="28"/>
           <w:szCs w:val="28"/>
         </w:rPr>
-      </w:pPr>
+        <w:t>API integration process</w:t>
+      </w:r>
       <w:r>
         <w:rPr>
           <w:b/>
@@ -331,20 +191,287 @@
           <w:sz w:val="28"/>
           <w:szCs w:val="28"/>
         </w:rPr>
-        <w:t>Migration steps and tools used</w:t>
-      </w:r>
-      <w:r>
+        <w:t>:</w:t>
+      </w:r>
+    </w:p>
+    <w:p>
+      <w:r>
+        <w:t xml:space="preserve">Here, I use the given </w:t>
+      </w:r>
+      <w:proofErr w:type="spellStart"/>
+      <w:r>
+        <w:t>api</w:t>
+      </w:r>
+      <w:proofErr w:type="spellEnd"/>
+      <w:r>
+        <w:t xml:space="preserve"> of template 2 with the process of importing from writing script file in scripts folder: scripts&gt;</w:t>
+      </w:r>
+      <w:proofErr w:type="spellStart"/>
+      <w:r>
+        <w:t>importData.mjs</w:t>
+      </w:r>
+      <w:proofErr w:type="spellEnd"/>
+      <w:r>
+        <w:t xml:space="preserve"> (</w:t>
+      </w:r>
+      <w:proofErr w:type="spellStart"/>
+      <w:r>
+        <w:t>i</w:t>
+      </w:r>
+      <w:proofErr w:type="spellEnd"/>
+      <w:r>
+        <w:t xml:space="preserve"> convert typescript given file to </w:t>
+      </w:r>
+      <w:proofErr w:type="spellStart"/>
+      <w:r>
+        <w:t>mjs</w:t>
+      </w:r>
+      <w:proofErr w:type="spellEnd"/>
+      <w:r>
+        <w:t xml:space="preserve"> format).</w:t>
+      </w:r>
+    </w:p>
+    <w:p>
+      <w:pPr>
         <w:rPr>
           <w:b/>
           <w:bCs/>
           <w:sz w:val="28"/>
           <w:szCs w:val="28"/>
         </w:rPr>
+      </w:pPr>
+      <w:r>
+        <w:rPr>
+          <w:b/>
+          <w:bCs/>
+          <w:sz w:val="28"/>
+          <w:szCs w:val="28"/>
+        </w:rPr>
+        <w:t>Adjustments made to schemas</w:t>
+      </w:r>
+      <w:r>
+        <w:rPr>
+          <w:b/>
+          <w:bCs/>
+          <w:sz w:val="28"/>
+          <w:szCs w:val="28"/>
+        </w:rPr>
         <w:t>:</w:t>
       </w:r>
     </w:p>
     <w:p>
       <w:r>
+        <w:t>I am using the given schemas, where I make changes in slug field:</w:t>
+      </w:r>
+    </w:p>
+    <w:p>
+      <w:r>
+        <w:t xml:space="preserve">  </w:t>
+      </w:r>
+      <w:proofErr w:type="spellStart"/>
+      <w:proofErr w:type="gramStart"/>
+      <w:r>
+        <w:t>defineField</w:t>
+      </w:r>
+      <w:proofErr w:type="spellEnd"/>
+      <w:r>
+        <w:t>(</w:t>
+      </w:r>
+      <w:proofErr w:type="gramEnd"/>
+      <w:r>
+        <w:t>{</w:t>
+      </w:r>
+    </w:p>
+    <w:p>
+      <w:r>
+        <w:t>          name: "slug",</w:t>
+      </w:r>
+    </w:p>
+    <w:p>
+      <w:r>
+        <w:t>          title: "Slug",</w:t>
+      </w:r>
+    </w:p>
+    <w:p>
+      <w:r>
+        <w:t>          type: "slug",</w:t>
+      </w:r>
+    </w:p>
+    <w:p>
+      <w:r>
+        <w:t>          options: {</w:t>
+      </w:r>
+    </w:p>
+    <w:p>
+      <w:r>
+        <w:t>            source: "name", // Replace 'name' with the field you want to use as the source for slug generation</w:t>
+      </w:r>
+    </w:p>
+    <w:p>
+      <w:r>
+        <w:t xml:space="preserve">            </w:t>
+      </w:r>
+      <w:proofErr w:type="spellStart"/>
+      <w:r>
+        <w:t>maxLength</w:t>
+      </w:r>
+      <w:proofErr w:type="spellEnd"/>
+      <w:r>
+        <w:t>: 200, // Optional: Limit the length of the generated slug</w:t>
+      </w:r>
+    </w:p>
+    <w:p>
+      <w:r>
+        <w:t xml:space="preserve">            </w:t>
+      </w:r>
+      <w:proofErr w:type="spellStart"/>
+      <w:r>
+        <w:t>slugify</w:t>
+      </w:r>
+      <w:proofErr w:type="spellEnd"/>
+      <w:r>
+        <w:t xml:space="preserve">: (input) =&gt; </w:t>
+      </w:r>
+    </w:p>
+    <w:p>
+      <w:r>
+        <w:t>              input</w:t>
+      </w:r>
+    </w:p>
+    <w:p>
+      <w:r>
+        <w:t xml:space="preserve">                </w:t>
+      </w:r>
+      <w:proofErr w:type="gramStart"/>
+      <w:r>
+        <w:t>.</w:t>
+      </w:r>
+      <w:proofErr w:type="spellStart"/>
+      <w:r>
+        <w:t>toLowerCase</w:t>
+      </w:r>
+      <w:proofErr w:type="spellEnd"/>
+      <w:proofErr w:type="gramEnd"/>
+      <w:r>
+        <w:t>()</w:t>
+      </w:r>
+    </w:p>
+    <w:p>
+      <w:r>
+        <w:t xml:space="preserve">                </w:t>
+      </w:r>
+      <w:proofErr w:type="gramStart"/>
+      <w:r>
+        <w:t>.replace</w:t>
+      </w:r>
+      <w:proofErr w:type="gramEnd"/>
+      <w:r>
+        <w:t>(/\s+/g, '-') // Replace spaces with dashes</w:t>
+      </w:r>
+    </w:p>
+    <w:p>
+      <w:r>
+        <w:lastRenderedPageBreak/>
+        <w:t xml:space="preserve">                </w:t>
+      </w:r>
+      <w:proofErr w:type="gramStart"/>
+      <w:r>
+        <w:t>.replace</w:t>
+      </w:r>
+      <w:proofErr w:type="gramEnd"/>
+      <w:r>
+        <w:t>(/[^a-z0-9-]/g, ''), // Remove special characters</w:t>
+      </w:r>
+    </w:p>
+    <w:p>
+      <w:r>
+        <w:t>          },</w:t>
+      </w:r>
+    </w:p>
+    <w:p>
+      <w:r>
+        <w:t xml:space="preserve">          validation: (rule) =&gt; </w:t>
+      </w:r>
+      <w:proofErr w:type="spellStart"/>
+      <w:proofErr w:type="gramStart"/>
+      <w:r>
+        <w:t>rule.required</w:t>
+      </w:r>
+      <w:proofErr w:type="spellEnd"/>
+      <w:proofErr w:type="gramEnd"/>
+      <w:r>
+        <w:t>(),</w:t>
+      </w:r>
+    </w:p>
+    <w:p>
+      <w:r>
+        <w:t>        }),</w:t>
+      </w:r>
+    </w:p>
+    <w:p>
+      <w:r>
+        <w:t>And make it able to generate slug from name field.</w:t>
+      </w:r>
+    </w:p>
+    <w:p>
+      <w:r>
+        <w:t xml:space="preserve">I also add another field of </w:t>
+      </w:r>
+      <w:proofErr w:type="spellStart"/>
+      <w:r>
+        <w:t>price_</w:t>
+      </w:r>
+      <w:proofErr w:type="gramStart"/>
+      <w:r>
+        <w:t>id</w:t>
+      </w:r>
+      <w:proofErr w:type="spellEnd"/>
+      <w:r>
+        <w:t xml:space="preserve"> ,</w:t>
+      </w:r>
+      <w:proofErr w:type="gramEnd"/>
+      <w:r>
+        <w:t xml:space="preserve"> because I am using stripe for payment, stripe give us </w:t>
+      </w:r>
+      <w:proofErr w:type="spellStart"/>
+      <w:r>
+        <w:t>price_id</w:t>
+      </w:r>
+      <w:proofErr w:type="spellEnd"/>
+      <w:r>
+        <w:t xml:space="preserve"> for developers, so we work on it to get price from our data.</w:t>
+      </w:r>
+    </w:p>
+    <w:p>
+      <w:pPr>
+        <w:rPr>
+          <w:b/>
+          <w:bCs/>
+          <w:sz w:val="28"/>
+          <w:szCs w:val="28"/>
+        </w:rPr>
+      </w:pPr>
+      <w:r>
+        <w:rPr>
+          <w:b/>
+          <w:bCs/>
+          <w:sz w:val="28"/>
+          <w:szCs w:val="28"/>
+        </w:rPr>
+        <w:t>Migration steps and tools used</w:t>
+      </w:r>
+      <w:r>
+        <w:rPr>
+          <w:b/>
+          <w:bCs/>
+          <w:sz w:val="28"/>
+          <w:szCs w:val="28"/>
+        </w:rPr>
+        <w:t>:</w:t>
+      </w:r>
+    </w:p>
+    <w:p>
+      <w:r>
         <w:t xml:space="preserve">With the help of this </w:t>
       </w:r>
       <w:proofErr w:type="gramStart"/>
@@ -384,7 +511,7 @@
       </w:r>
     </w:p>
     <w:p>
-      <w:hyperlink r:id="rId5" w:history="1">
+      <w:hyperlink r:id="rId6" w:history="1">
         <w:r>
           <w:rPr>
             <w:rStyle w:val="Hyperlink"/>
@@ -483,109 +610,6 @@
                 <pic:pic xmlns:pic="http://schemas.openxmlformats.org/drawingml/2006/picture">
                   <pic:nvPicPr>
                     <pic:cNvPr id="168281501" name=""/>
-                    <pic:cNvPicPr/>
-                  </pic:nvPicPr>
-                  <pic:blipFill>
-                    <a:blip r:embed="rId6"/>
-                    <a:stretch>
-                      <a:fillRect/>
-                    </a:stretch>
-                  </pic:blipFill>
-                  <pic:spPr>
-                    <a:xfrm>
-                      <a:off x="0" y="0"/>
-                      <a:ext cx="5731510" cy="3080385"/>
-                    </a:xfrm>
-                    <a:prstGeom prst="rect">
-                      <a:avLst/>
-                    </a:prstGeom>
-                  </pic:spPr>
-                </pic:pic>
-              </a:graphicData>
-            </a:graphic>
-          </wp:inline>
-        </w:drawing>
-      </w:r>
-    </w:p>
-    <w:p>
-      <w:pPr>
-        <w:rPr>
-          <w:b/>
-          <w:bCs/>
-        </w:rPr>
-      </w:pPr>
-      <w:r>
-        <w:rPr>
-          <w:b/>
-          <w:bCs/>
-        </w:rPr>
-        <w:t>Screenshot of importing products:</w:t>
-      </w:r>
-    </w:p>
-    <w:p>
-      <w:pPr>
-        <w:rPr>
-          <w:b/>
-          <w:bCs/>
-        </w:rPr>
-      </w:pPr>
-      <w:r>
-        <w:rPr>
-          <w:b/>
-          <w:bCs/>
-        </w:rPr>
-        <w:t xml:space="preserve">Command: </w:t>
-      </w:r>
-      <w:proofErr w:type="spellStart"/>
-      <w:r>
-        <w:rPr>
-          <w:b/>
-          <w:bCs/>
-        </w:rPr>
-        <w:t>npm</w:t>
-      </w:r>
-      <w:proofErr w:type="spellEnd"/>
-      <w:r>
-        <w:rPr>
-          <w:b/>
-          <w:bCs/>
-        </w:rPr>
-        <w:t xml:space="preserve"> run </w:t>
-      </w:r>
-      <w:r>
-        <w:rPr>
-          <w:b/>
-          <w:bCs/>
-        </w:rPr>
-        <w:t>import-data</w:t>
-      </w:r>
-    </w:p>
-    <w:p>
-      <w:pPr>
-        <w:rPr>
-          <w:b/>
-          <w:bCs/>
-        </w:rPr>
-      </w:pPr>
-      <w:r>
-        <w:rPr>
-          <w:b/>
-          <w:bCs/>
-        </w:rPr>
-        <w:lastRenderedPageBreak/>
-        <w:drawing>
-          <wp:inline distT="0" distB="0" distL="0" distR="0" wp14:anchorId="26F431EB" wp14:editId="56A6C63D">
-            <wp:extent cx="5731510" cy="3080385"/>
-            <wp:effectExtent l="0" t="0" r="2540" b="5715"/>
-            <wp:docPr id="2045209577" name="Picture 1"/>
-            <wp:cNvGraphicFramePr>
-              <a:graphicFrameLocks xmlns:a="http://schemas.openxmlformats.org/drawingml/2006/main" noChangeAspect="1"/>
-            </wp:cNvGraphicFramePr>
-            <a:graphic xmlns:a="http://schemas.openxmlformats.org/drawingml/2006/main">
-              <a:graphicData uri="http://schemas.openxmlformats.org/drawingml/2006/picture">
-                <pic:pic xmlns:pic="http://schemas.openxmlformats.org/drawingml/2006/picture">
-                  <pic:nvPicPr>
-                    <pic:cNvPr id="2045209577" name=""/>
                     <pic:cNvPicPr/>
                   </pic:nvPicPr>
                   <pic:blipFill>
@@ -615,48 +639,72 @@
         <w:rPr>
           <w:b/>
           <w:bCs/>
-          <w:sz w:val="28"/>
-          <w:szCs w:val="28"/>
-        </w:rPr>
-      </w:pPr>
-      <w:r>
-        <w:rPr>
-          <w:b/>
-          <w:bCs/>
-          <w:sz w:val="28"/>
-          <w:szCs w:val="28"/>
-        </w:rPr>
-        <w:t>Data successfully displayed in the frontend</w:t>
-      </w:r>
-      <w:r>
-        <w:rPr>
-          <w:b/>
-          <w:bCs/>
-          <w:sz w:val="28"/>
-          <w:szCs w:val="28"/>
-        </w:rPr>
-        <w:t>:</w:t>
-      </w:r>
-    </w:p>
-    <w:p>
-      <w:pPr>
-        <w:rPr>
-          <w:b/>
-          <w:bCs/>
-        </w:rPr>
-      </w:pPr>
-      <w:r>
-        <w:rPr>
-          <w:b/>
-          <w:bCs/>
-          <w:sz w:val="28"/>
-          <w:szCs w:val="28"/>
+        </w:rPr>
+      </w:pPr>
+      <w:r>
+        <w:rPr>
+          <w:b/>
+          <w:bCs/>
+        </w:rPr>
+        <w:t>Screenshot of importing products:</w:t>
+      </w:r>
+    </w:p>
+    <w:p>
+      <w:pPr>
+        <w:rPr>
+          <w:b/>
+          <w:bCs/>
+        </w:rPr>
+      </w:pPr>
+      <w:r>
+        <w:rPr>
+          <w:b/>
+          <w:bCs/>
+        </w:rPr>
+        <w:lastRenderedPageBreak/>
+        <w:t xml:space="preserve">Command: </w:t>
+      </w:r>
+      <w:proofErr w:type="spellStart"/>
+      <w:r>
+        <w:rPr>
+          <w:b/>
+          <w:bCs/>
+        </w:rPr>
+        <w:t>npm</w:t>
+      </w:r>
+      <w:proofErr w:type="spellEnd"/>
+      <w:r>
+        <w:rPr>
+          <w:b/>
+          <w:bCs/>
+        </w:rPr>
+        <w:t xml:space="preserve"> run </w:t>
+      </w:r>
+      <w:r>
+        <w:rPr>
+          <w:b/>
+          <w:bCs/>
+        </w:rPr>
+        <w:t>import-data</w:t>
+      </w:r>
+    </w:p>
+    <w:p>
+      <w:pPr>
+        <w:rPr>
+          <w:b/>
+          <w:bCs/>
+        </w:rPr>
+      </w:pPr>
+      <w:r>
+        <w:rPr>
+          <w:b/>
+          <w:bCs/>
         </w:rPr>
         <w:drawing>
-          <wp:inline distT="0" distB="0" distL="0" distR="0" wp14:anchorId="22072065" wp14:editId="783D1B95">
+          <wp:inline distT="0" distB="0" distL="0" distR="0" wp14:anchorId="26F431EB" wp14:editId="56A6C63D">
             <wp:extent cx="5731510" cy="3080385"/>
             <wp:effectExtent l="0" t="0" r="2540" b="5715"/>
-            <wp:docPr id="1277834932" name="Picture 1" descr="A screenshot of a website&#10;&#10;Description automatically generated"/>
+            <wp:docPr id="2045209577" name="Picture 1"/>
             <wp:cNvGraphicFramePr>
               <a:graphicFrameLocks xmlns:a="http://schemas.openxmlformats.org/drawingml/2006/main" noChangeAspect="1"/>
             </wp:cNvGraphicFramePr>
@@ -664,7 +712,7 @@
               <a:graphicData uri="http://schemas.openxmlformats.org/drawingml/2006/picture">
                 <pic:pic xmlns:pic="http://schemas.openxmlformats.org/drawingml/2006/picture">
                   <pic:nvPicPr>
-                    <pic:cNvPr id="1277834932" name="Picture 1" descr="A screenshot of a website&#10;&#10;Description automatically generated"/>
+                    <pic:cNvPr id="2045209577" name=""/>
                     <pic:cNvPicPr/>
                   </pic:nvPicPr>
                   <pic:blipFill>
@@ -694,6 +742,85 @@
         <w:rPr>
           <w:b/>
           <w:bCs/>
+          <w:sz w:val="28"/>
+          <w:szCs w:val="28"/>
+        </w:rPr>
+      </w:pPr>
+      <w:r>
+        <w:rPr>
+          <w:b/>
+          <w:bCs/>
+          <w:sz w:val="28"/>
+          <w:szCs w:val="28"/>
+        </w:rPr>
+        <w:t>Data successfully displayed in the frontend</w:t>
+      </w:r>
+      <w:r>
+        <w:rPr>
+          <w:b/>
+          <w:bCs/>
+          <w:sz w:val="28"/>
+          <w:szCs w:val="28"/>
+        </w:rPr>
+        <w:t>:</w:t>
+      </w:r>
+    </w:p>
+    <w:p>
+      <w:pPr>
+        <w:rPr>
+          <w:b/>
+          <w:bCs/>
+        </w:rPr>
+      </w:pPr>
+      <w:r>
+        <w:rPr>
+          <w:b/>
+          <w:bCs/>
+          <w:sz w:val="28"/>
+          <w:szCs w:val="28"/>
+        </w:rPr>
+        <w:drawing>
+          <wp:inline distT="0" distB="0" distL="0" distR="0" wp14:anchorId="22072065" wp14:editId="783D1B95">
+            <wp:extent cx="5731510" cy="3080385"/>
+            <wp:effectExtent l="0" t="0" r="2540" b="5715"/>
+            <wp:docPr id="1277834932" name="Picture 1" descr="A screenshot of a website&#10;&#10;Description automatically generated"/>
+            <wp:cNvGraphicFramePr>
+              <a:graphicFrameLocks xmlns:a="http://schemas.openxmlformats.org/drawingml/2006/main" noChangeAspect="1"/>
+            </wp:cNvGraphicFramePr>
+            <a:graphic xmlns:a="http://schemas.openxmlformats.org/drawingml/2006/main">
+              <a:graphicData uri="http://schemas.openxmlformats.org/drawingml/2006/picture">
+                <pic:pic xmlns:pic="http://schemas.openxmlformats.org/drawingml/2006/picture">
+                  <pic:nvPicPr>
+                    <pic:cNvPr id="1277834932" name="Picture 1" descr="A screenshot of a website&#10;&#10;Description automatically generated"/>
+                    <pic:cNvPicPr/>
+                  </pic:nvPicPr>
+                  <pic:blipFill>
+                    <a:blip r:embed="rId9"/>
+                    <a:stretch>
+                      <a:fillRect/>
+                    </a:stretch>
+                  </pic:blipFill>
+                  <pic:spPr>
+                    <a:xfrm>
+                      <a:off x="0" y="0"/>
+                      <a:ext cx="5731510" cy="3080385"/>
+                    </a:xfrm>
+                    <a:prstGeom prst="rect">
+                      <a:avLst/>
+                    </a:prstGeom>
+                  </pic:spPr>
+                </pic:pic>
+              </a:graphicData>
+            </a:graphic>
+          </wp:inline>
+        </w:drawing>
+      </w:r>
+    </w:p>
+    <w:p>
+      <w:pPr>
+        <w:rPr>
+          <w:b/>
+          <w:bCs/>
         </w:rPr>
       </w:pPr>
       <w:r>
@@ -741,7 +868,7 @@
                     <pic:cNvPicPr/>
                   </pic:nvPicPr>
                   <pic:blipFill>
-                    <a:blip r:embed="rId9" cstate="print">
+                    <a:blip r:embed="rId10" cstate="print">
                       <a:extLst>
                         <a:ext uri="{28A0092B-C50C-407E-A947-70E740481C1C}">
                           <a14:useLocalDpi xmlns:a14="http://schemas.microsoft.com/office/drawing/2010/main" val="0"/>

</xml_diff>